<commit_message>
Created graphs from the ring buffer and linked list data both locked and lockless, still deciding on a good way to graph the perf data
</commit_message>
<xml_diff>
--- a/Report/Work Diary.docx
+++ b/Report/Work Diary.docx
@@ -463,6 +463,28 @@
     <w:p>
       <w:r>
         <w:t>Added to the report</w:t>
+      </w:r>
+    </w:p>
+    <w:p>
+      <w:r>
+        <w:t>25/02/14</w:t>
+      </w:r>
+    </w:p>
+    <w:p>
+      <w:r>
+        <w:t>Created graphs</w:t>
+      </w:r>
+      <w:r>
+        <w:t xml:space="preserve"> for ring </w:t>
+      </w:r>
+      <w:r>
+        <w:t>buffer</w:t>
+      </w:r>
+      <w:r>
+        <w:t xml:space="preserve"> and linked list</w:t>
+      </w:r>
+      <w:r>
+        <w:t xml:space="preserve"> both locked and lockless</w:t>
       </w:r>
       <w:bookmarkStart w:id="0" w:name="_GoBack"/>
       <w:bookmarkEnd w:id="0"/>

</xml_diff>

<commit_message>
Gathered data from the linked list using perf, both locked and lockless
</commit_message>
<xml_diff>
--- a/Report/Work Diary.docx
+++ b/Report/Work Diary.docx
@@ -485,6 +485,17 @@
       </w:r>
       <w:r>
         <w:t xml:space="preserve"> both locked and lockless</w:t>
+      </w:r>
+    </w:p>
+    <w:p>
+      <w:r>
+        <w:lastRenderedPageBreak/>
+        <w:t>26/02/14</w:t>
+      </w:r>
+    </w:p>
+    <w:p>
+      <w:r>
+        <w:t>Gathered data from linked list using perf</w:t>
       </w:r>
       <w:bookmarkStart w:id="0" w:name="_GoBack"/>
       <w:bookmarkEnd w:id="0"/>

</xml_diff>

<commit_message>
Added 4 more modes which use _mm_pause() instead of sleep(). I add them to both linked list and ring buffer, tested them and add/updated the sheets with the data
</commit_message>
<xml_diff>
--- a/Report/Work Diary.docx
+++ b/Report/Work Diary.docx
@@ -496,6 +496,21 @@
     <w:p>
       <w:r>
         <w:t>Gathered data from linked list using perf</w:t>
+      </w:r>
+    </w:p>
+    <w:p>
+      <w:r>
+        <w:t>01/03/14</w:t>
+      </w:r>
+    </w:p>
+    <w:p>
+      <w:r>
+        <w:t>Implemented four more modes into linked list, TTAS_RELAX, TAS_RELAX, CASLOCK_RELAX &amp; TICKET_RELAX which all use _mm_pause() instead of sleep. Note that CASLOCK does well and TICKET is now working as expected.</w:t>
+      </w:r>
+    </w:p>
+    <w:p>
+      <w:r>
+        <w:t>Did the same for locked Ring buffer, not lockless and added the data to the sheet</w:t>
       </w:r>
       <w:bookmarkStart w:id="0" w:name="_GoBack"/>
       <w:bookmarkEnd w:id="0"/>

</xml_diff>

<commit_message>
Added MPMC, a linked list with a head and tail, where nodes are continually added/removed at the head or tail to remove the time needed to traverse the list looking for an entry point etc. Created its own data table and updated my work diary
</commit_message>
<xml_diff>
--- a/Report/Work Diary.docx
+++ b/Report/Work Diary.docx
@@ -511,6 +511,16 @@
     <w:p>
       <w:r>
         <w:t>Did the same for locked Ring buffer, not lockless and added the data to the sheet</w:t>
+      </w:r>
+    </w:p>
+    <w:p>
+      <w:r>
+        <w:t>04/03/14</w:t>
+      </w:r>
+    </w:p>
+    <w:p>
+      <w:r>
+        <w:t>Implemented MPMC, a lockless linked list, with a head and a tail. Nodes are constantly added onto the head and removed from the tail. This is to eliminate the time used for a list to be traversed to find the point of entry. I also created its own data table. Stoker currently busy but will use averages to get data if necessary.</w:t>
       </w:r>
       <w:bookmarkStart w:id="0" w:name="_GoBack"/>
       <w:bookmarkEnd w:id="0"/>

</xml_diff>

<commit_message>
Implemented locked MPMC, found in buffer_mpmc.cpp and gathered data from both locked and lockess variations, storing the data in MPMC_BUFFER_TEST_DATA
</commit_message>
<xml_diff>
--- a/Report/Work Diary.docx
+++ b/Report/Work Diary.docx
@@ -521,6 +521,21 @@
     <w:p>
       <w:r>
         <w:t>Implemented MPMC, a lockless linked list, with a head and a tail. Nodes are constantly added onto the head and removed from the tail. This is to eliminate the time used for a list to be traversed to find the point of entry. I also created its own data table. Stoker currently busy but will use averages to get data if necessary.</w:t>
+      </w:r>
+    </w:p>
+    <w:p>
+      <w:r>
+        <w:t>05/03/14</w:t>
+      </w:r>
+    </w:p>
+    <w:p>
+      <w:r>
+        <w:t>Gathered data from the lockless MPMC buffer, no need to use averages as stoker was not in use.</w:t>
+      </w:r>
+    </w:p>
+    <w:p>
+      <w:r>
+        <w:t>Implemented locked version of MPMC buffer along with all modes of operation. Also gathered data from it</w:t>
       </w:r>
       <w:bookmarkStart w:id="0" w:name="_GoBack"/>
       <w:bookmarkEnd w:id="0"/>

</xml_diff>

<commit_message>
Implemented the alternative mpmc lockless buffer, now need to do the locked version
</commit_message>
<xml_diff>
--- a/Report/Work Diary.docx
+++ b/Report/Work Diary.docx
@@ -536,6 +536,16 @@
     <w:p>
       <w:r>
         <w:t>Implemented locked version of MPMC buffer along with all modes of operation. Also gathered data from it</w:t>
+      </w:r>
+    </w:p>
+    <w:p>
+      <w:r>
+        <w:t>07/03/14</w:t>
+      </w:r>
+    </w:p>
+    <w:p>
+      <w:r>
+        <w:t>Implemented mpmc_alt_lockless, an alternative to the linked list buffer which switches the head and tail so remove the need for a prev pointer. I now need to test this, implement a locked version, gather data on both and compare to the original version.</w:t>
       </w:r>
       <w:bookmarkStart w:id="0" w:name="_GoBack"/>
       <w:bookmarkEnd w:id="0"/>

</xml_diff>

<commit_message>
Updated previous data with 128 key ranges and perf data
</commit_message>
<xml_diff>
--- a/Report/Work Diary.docx
+++ b/Report/Work Diary.docx
@@ -546,6 +546,26 @@
     <w:p>
       <w:r>
         <w:t>Implemented mpmc_alt_lockless, an alternative to the linked list buffer which switches the head and tail so remove the need for a prev pointer. I now need to test this, implement a locked version, gather data on both and compare to the original version.</w:t>
+      </w:r>
+    </w:p>
+    <w:p>
+      <w:r>
+        <w:t>08/03/14</w:t>
+      </w:r>
+    </w:p>
+    <w:p>
+      <w:r>
+        <w:t>Implemented the locked version of mpmc_alt and gathered data on both. Doesn’t appear to be much difference between the two…</w:t>
+      </w:r>
+    </w:p>
+    <w:p>
+      <w:r>
+        <w:t>09/03/14</w:t>
+      </w:r>
+    </w:p>
+    <w:p>
+      <w:r>
+        <w:t>Updated data for linked list, spsc and ring buffer, ensuring all had data for 128 key range and perf data</w:t>
       </w:r>
       <w:bookmarkStart w:id="0" w:name="_GoBack"/>
       <w:bookmarkEnd w:id="0"/>

</xml_diff>

<commit_message>
Updated work diary + TODO
</commit_message>
<xml_diff>
--- a/Report/Work Diary.docx
+++ b/Report/Work Diary.docx
@@ -566,6 +566,16 @@
     <w:p>
       <w:r>
         <w:t>Updated data for linked list, spsc and ring buffer, ensuring all had data for 128 key range and perf data</w:t>
+      </w:r>
+    </w:p>
+    <w:p>
+      <w:r>
+        <w:t>13/03/14</w:t>
+      </w:r>
+    </w:p>
+    <w:p>
+      <w:r>
+        <w:t>Tried to encapsulate head into a List struct but ran into problems calling list-&gt;add in pthread_create</w:t>
       </w:r>
       <w:bookmarkStart w:id="0" w:name="_GoBack"/>
       <w:bookmarkEnd w:id="0"/>

</xml_diff>

<commit_message>
Added the lockless version of the hash table
</commit_message>
<xml_diff>
--- a/Report/Work Diary.docx
+++ b/Report/Work Diary.docx
@@ -576,6 +576,39 @@
     <w:p>
       <w:r>
         <w:t>Tried to encapsulate head into a List struct but ran into problems calling list-&gt;add in pthread_create</w:t>
+      </w:r>
+    </w:p>
+    <w:p>
+      <w:r>
+        <w:t>15/03/14</w:t>
+      </w:r>
+    </w:p>
+    <w:p>
+      <w:r>
+        <w:t>Started implementation on the lockless hash table. Wrote the add but ran into a strange occurrence, where occasionally the iterations posted for one loop would be very low, going from the hundreds of thousands down to the thousands. I added a fail variable to see if the cause was perhaps linked to an unusually high failure rate in the atomic compare_exchanges but that was not the cause.</w:t>
+      </w:r>
+    </w:p>
+    <w:p>
+      <w:r>
+        <w:lastRenderedPageBreak/>
+        <w:t xml:space="preserve">I also decided to add in both head and tail atomic variables into the List object, as if I had </w:t>
+      </w:r>
+      <w:r>
+        <w:t>not,</w:t>
+      </w:r>
+      <w:r>
+        <w:t xml:space="preserve"> removing a node would involve traversing the list, which may not best highlight the performance of the lockless algorithm.</w:t>
+      </w:r>
+      <w:r>
+        <w:t xml:space="preserve"> Hence, the linked lists used almost identical code from the standalone linked list that I wrote</w:t>
+      </w:r>
+      <w:r>
+        <w:t>.</w:t>
+      </w:r>
+    </w:p>
+    <w:p>
+      <w:r>
+        <w:t>I ran into an issue where it occasionally seg faulted at high thread counts. I noticed that I was directly accessing the hash table a lot during both add &amp; remove in the form of htable-&gt;table[hash]…. I thought that this may be the reason for the seg fault, as halfway through an add, another thread may change the value of hash among other things. I decided to combat this by assigning htable-&gt;table[hash] to a List pointer and in addition, I added checks for several of the conditionals, checking that tmpList still pointed to the same point as htable-&gt;table… and that another thread had not interfered. To test to see if this had fixed the problem I set the program to run itself 20 times, ensuring that by the end if a seg fault was going to appear that it would do so at some point. This was not the case and so it would seem to be working correctly now.</w:t>
       </w:r>
       <w:bookmarkStart w:id="0" w:name="_GoBack"/>
       <w:bookmarkEnd w:id="0"/>

</xml_diff>

<commit_message>
Added the locked version of the hash table, hash_locked.cpp. I now need to implement a resize function for both and gather data
</commit_message>
<xml_diff>
--- a/Report/Work Diary.docx
+++ b/Report/Work Diary.docx
@@ -609,6 +609,14 @@
     <w:p>
       <w:r>
         <w:t>I ran into an issue where it occasionally seg faulted at high thread counts. I noticed that I was directly accessing the hash table a lot during both add &amp; remove in the form of htable-&gt;table[hash]…. I thought that this may be the reason for the seg fault, as halfway through an add, another thread may change the value of hash among other things. I decided to combat this by assigning htable-&gt;table[hash] to a List pointer and in addition, I added checks for several of the conditionals, checking that tmpList still pointed to the same point as htable-&gt;table… and that another thread had not interfered. To test to see if this had fixed the problem I set the program to run itself 20 times, ensuring that by the end if a seg fault was going to appear that it would do so at some point. This was not the case and so it would seem to be working correctly now.</w:t>
+      </w:r>
+    </w:p>
+    <w:p>
+      <w:r>
+        <w:t>Implemented the locked version of the hash table, hash_locked.cpp which I implemented and quickly tested to check if it worked. I now need to implement a resize method for both versions and gather data on the two.</w:t>
+      </w:r>
+      <w:r>
+        <w:t xml:space="preserve"> I may implement it in a new file and compare the two.</w:t>
       </w:r>
       <w:bookmarkStart w:id="0" w:name="_GoBack"/>
       <w:bookmarkEnd w:id="0"/>

</xml_diff>

<commit_message>
Added the resize functionality for hash_locked which is turned on/off at the start by defining it
</commit_message>
<xml_diff>
--- a/Report/Work Diary.docx
+++ b/Report/Work Diary.docx
@@ -617,6 +617,16 @@
       </w:r>
       <w:r>
         <w:t xml:space="preserve"> I may implement it in a new file and compare the two.</w:t>
+      </w:r>
+    </w:p>
+    <w:p>
+      <w:r>
+        <w:t>16/03/14</w:t>
+      </w:r>
+    </w:p>
+    <w:p>
+      <w:r>
+        <w:t>Added the resize functionality to the locked hash table today. I define a global constant and when any list in the table exceeds that in length, a new table of 2* the size it created and the lists are copied over. I ran into issues as using with the pthreads, so in the end I chose to have the resize function non-threaded but since it will only be called in a critical section it does not matter.</w:t>
       </w:r>
       <w:bookmarkStart w:id="0" w:name="_GoBack"/>
       <w:bookmarkEnd w:id="0"/>

</xml_diff>

<commit_message>
Started implementing a proper resize function
</commit_message>
<xml_diff>
--- a/Report/Work Diary.docx
+++ b/Report/Work Diary.docx
@@ -627,6 +627,32 @@
     <w:p>
       <w:r>
         <w:t>Added the resize functionality to the locked hash table today. I define a global constant and when any list in the table exceeds that in length, a new table of 2* the size it created and the lists are copied over. I ran into issues as using with the pthreads, so in the end I chose to have the resize function non-threaded but since it will only be called in a critical section it does not matter.</w:t>
+      </w:r>
+    </w:p>
+    <w:p>
+      <w:r>
+        <w:t>21/03/14</w:t>
+      </w:r>
+    </w:p>
+    <w:p>
+      <w:r>
+        <w:t>I decided that to properly replicate the behaviour of an actual hash table, I needed to add in a contains function which searches for an item within the table. This needed to be done for both locked and lockless versions.</w:t>
+      </w:r>
+      <w:r>
+        <w:t xml:space="preserve"> As a possible additional metric I added in two variables, pSearches and nSearches to track the number of successful/failed searches. I plan on comparing the its/s when they are used, especially for the lockless version as they will need to be atomically incremented. Adding a third method has additional problems, I can no longer say that ½ of the threads should add and the others should remove as there are now three actions. For now, what I have done is that each thread now calls the choose function which randomly assigns them a function which I can use to determine the number of threads performing an action as I can do rand() % num and then if x &gt; 4 do contains else if num &gt; 2 do add etc and change the % of threads doing which task.</w:t>
+      </w:r>
+    </w:p>
+    <w:p>
+      <w:r>
+        <w:t>I added in the ability to count how many contains, adds and removes were performed by adding in some counts</w:t>
+      </w:r>
+      <w:r>
+        <w:t>.</w:t>
+      </w:r>
+    </w:p>
+    <w:p>
+      <w:r>
+        <w:t>I then began modifying the resize method to use the one described in “Concurrent Hash Tables”, with the plan being to implement this and in addition modify it so that each list has a lock.</w:t>
       </w:r>
       <w:bookmarkStart w:id="0" w:name="_GoBack"/>
       <w:bookmarkEnd w:id="0"/>

</xml_diff>

<commit_message>
Started on my presentation and attempted to add resize again
</commit_message>
<xml_diff>
--- a/Report/Work Diary.docx
+++ b/Report/Work Diary.docx
@@ -653,6 +653,39 @@
     <w:p>
       <w:r>
         <w:t>I then began modifying the resize method to use the one described in “Concurrent Hash Tables”, with the plan being to implement this and in addition modify it so that each list has a lock.</w:t>
+      </w:r>
+    </w:p>
+    <w:p>
+      <w:r>
+        <w:t>22/03/14</w:t>
+      </w:r>
+    </w:p>
+    <w:p>
+      <w:r>
+        <w:lastRenderedPageBreak/>
+        <w:t>I decided to put the resize function on hold and divert my attention to modifying the locked list so that each list had its own lock, so when a thread entered a critical section it need only lock the list it was in, and not the entire table, as with hash_locked.cpp.</w:t>
+      </w:r>
+      <w:r>
+        <w:t xml:space="preserve"> This proved relatively easy</w:t>
+      </w:r>
+      <w:r>
+        <w:t xml:space="preserve"> as, instead of locking down the whole table, I instead just locked by list. I now must compare both hash_locked and hash_locked_per_bucket to see if there is a performance difference.</w:t>
+      </w:r>
+      <w:r>
+        <w:t xml:space="preserve"> Initially there does not appear to be a major difference when using plain mutex locks, though per bucket seems to have a slight advantage at higher thread counts</w:t>
+      </w:r>
+      <w:r>
+        <w:t>.</w:t>
+      </w:r>
+    </w:p>
+    <w:p>
+      <w:r>
+        <w:t>I have attempted to add a resize functionality to the lockless hash table but as of yet I have been unsuccessful, I feel that this may be a step too far and that I may need to leave it unimplemented, or failing that, implement the locked resize function that I have already.</w:t>
+      </w:r>
+    </w:p>
+    <w:p>
+      <w:r>
+        <w:t>Started work on my presentation slides.</w:t>
       </w:r>
       <w:bookmarkStart w:id="0" w:name="_GoBack"/>
       <w:bookmarkEnd w:id="0"/>

</xml_diff>

<commit_message>
Standardised all the hash verions
</commit_message>
<xml_diff>
--- a/Report/Work Diary.docx
+++ b/Report/Work Diary.docx
@@ -686,6 +686,24 @@
     <w:p>
       <w:r>
         <w:t>Started work on my presentation slides.</w:t>
+      </w:r>
+    </w:p>
+    <w:p>
+      <w:r>
+        <w:t>23/03/14</w:t>
+      </w:r>
+    </w:p>
+    <w:p>
+      <w:r>
+        <w:t>I again tried to implement resizing for the lockless hash table, but I was unable to. I even tried implementing the locked resize function I used in hash_locked but to no avail. The program seg faulted or just stopped working for seemingly trivial pieces of code, slowing progress to a standstill. I fear that I will be unable to implement a resize function at all in the time frame. To compensate, I could set the initial table size to be very large</w:t>
+      </w:r>
+      <w:r>
+        <w:t xml:space="preserve">, so that even with a resize function it would be unlikely to even call the function. </w:t>
+      </w:r>
+    </w:p>
+    <w:p>
+      <w:r>
+        <w:t>I standardised the three files as I had made changes to some and not to others. I ensured that hashFunc took two parameters and that choose modded by 128 and that COUNTS was for printing out the function counts and search results.</w:t>
       </w:r>
       <w:bookmarkStart w:id="0" w:name="_GoBack"/>
       <w:bookmarkEnd w:id="0"/>

</xml_diff>

<commit_message>
Added lockled modes to lock per bucket htable and created its data table
</commit_message>
<xml_diff>
--- a/Report/Work Diary.docx
+++ b/Report/Work Diary.docx
@@ -714,6 +714,158 @@
     <w:p>
       <w:r>
         <w:t>Attempted again to add a resize function to the lockless hash table and in a way I succeeded, by using the resize from the locked htable and adding in a sleep operation I was able to get it to work semi-reliably.</w:t>
+      </w:r>
+    </w:p>
+    <w:p>
+      <w:r>
+        <w:t>27/03/14</w:t>
+      </w:r>
+    </w:p>
+    <w:p>
+      <w:r>
+        <w:t>Meeting with Gregg:</w:t>
+      </w:r>
+    </w:p>
+    <w:p>
+      <w:r>
+        <w:t>Include my experience with lockless resizing in the report</w:t>
+      </w:r>
+    </w:p>
+    <w:p>
+      <w:r>
+        <w:t>Do both small and large table sizes when testing</w:t>
+      </w:r>
+    </w:p>
+    <w:p>
+      <w:r>
+        <w:t>Literature &amp; Background should include explanations for “Lockless data structure”, “Lockless”, “Atomic Instruction”. Can include recap of information at later stages of report</w:t>
+      </w:r>
+    </w:p>
+    <w:p>
+      <w:r>
+        <w:t>For the presentation:</w:t>
+      </w:r>
+    </w:p>
+    <w:p>
+      <w:r>
+        <w:t>Don’t be afraid to split things into multiple slides, 1 graph/page</w:t>
+      </w:r>
+    </w:p>
+    <w:p>
+      <w:r>
+        <w:t>Give reader an idea of what the project is about</w:t>
+      </w:r>
+    </w:p>
+    <w:p>
+      <w:r>
+        <w:lastRenderedPageBreak/>
+        <w:t>Give explanations for wait free, lock free, concurrent etc – Slide 2</w:t>
+      </w:r>
+    </w:p>
+    <w:p>
+      <w:r>
+        <w:t>Concurrent Data Structure, not object –Slide 2</w:t>
+      </w:r>
+    </w:p>
+    <w:p>
+      <w:r>
+        <w:t>Be explicit, explain what “it” is – Slide 3</w:t>
+      </w:r>
+    </w:p>
+    <w:p>
+      <w:r>
+        <w:t>Change Others’ work to background – Slide 4</w:t>
+      </w:r>
+    </w:p>
+    <w:p>
+      <w:r>
+        <w:t>Explain that they were used as references when designing the data structures – Slide 4</w:t>
+      </w:r>
+    </w:p>
+    <w:p>
+      <w:r>
+        <w:t>Explain what the structures were – Slide 5</w:t>
+      </w:r>
+    </w:p>
+    <w:p>
+      <w:r>
+        <w:t>What is MPMC? – Slide 6</w:t>
+      </w:r>
+    </w:p>
+    <w:p>
+      <w:r>
+        <w:t>Give each structure its own slide – Slide 6</w:t>
+      </w:r>
+    </w:p>
+    <w:p>
+      <w:r>
+        <w:t>Start with Ring Buffer – Slide 6</w:t>
+      </w:r>
+    </w:p>
+    <w:p>
+      <w:r>
+        <w:t>Explain closed addressing – Slide 6</w:t>
+      </w:r>
+    </w:p>
+    <w:p>
+      <w:r>
+        <w:t>Use picture or code to go through how a lock works/atomic instruction on a linked list – Slide 6</w:t>
+      </w:r>
+    </w:p>
+    <w:p>
+      <w:r>
+        <w:t>Show how atomic instructions can be used to build locked and lockless – Slide 6</w:t>
+      </w:r>
+    </w:p>
+    <w:p>
+      <w:r>
+        <w:t>Add System details – Slide 7</w:t>
+      </w:r>
+    </w:p>
+    <w:p>
+      <w:r>
+        <w:t>Explain what hardware performance counters are, ignore perf – Slide 7</w:t>
+      </w:r>
+    </w:p>
+    <w:p>
+      <w:r>
+        <w:t>Feel free to add lots of graphs – Slide 8</w:t>
+      </w:r>
+    </w:p>
+    <w:p>
+      <w:r>
+        <w:t>Make sure data is properly presented, explain what stoker 128 is and don’t let data clump together split it up – Slide 8</w:t>
+      </w:r>
+    </w:p>
+    <w:p>
+      <w:r>
+        <w:t>Explain why results should never be assumed by giving an example, highlight important results – Slide 10</w:t>
+      </w:r>
+    </w:p>
+    <w:p>
+      <w:r>
+        <w:t>Put slides on memory stick</w:t>
+      </w:r>
+    </w:p>
+    <w:p>
+      <w:r>
+        <w:t>Meeting 2:30 Monday</w:t>
+      </w:r>
+    </w:p>
+    <w:p/>
+    <w:p>
+      <w:r>
+        <w:t>28/03/14</w:t>
+      </w:r>
+    </w:p>
+    <w:p>
+      <w:r>
+        <w:t>Attempted to add additional locks to hash per bucket. Initialliy ran into trouble as the TTAS lock, which is the first lock I tried to implement beside the simple mutex immediately seg faulted. I eventually discovered the problem which was for incrementing the nSearches variable, I had used a global lock as it was a global variable, where as the TTAS lock had used the bucket lock, with that sorted I hoped that I could implement the rest of the locks without too many more errors.</w:t>
+      </w:r>
+    </w:p>
+    <w:p>
+      <w:r>
+        <w:t>Finished implementing the rest of the locked modes, now need to test all of the hash table variants</w:t>
       </w:r>
       <w:bookmarkStart w:id="0" w:name="_GoBack"/>
       <w:bookmarkEnd w:id="0"/>

</xml_diff>